<commit_message>
Add 3 solution and their complexity.
</commit_message>
<xml_diff>
--- a/src/main/java/com/iimtiaz/50_Days_DSA_Full.docx
+++ b/src/main/java/com/iimtiaz/50_Days_DSA_Full.docx
@@ -1,10 +1,13 @@
 
 <file path=word/document.xml><?xml version="1.0" encoding="utf-8"?>
-<w:document xmlns:wpc="http://schemas.microsoft.com/office/word/2010/wordprocessingCanvas" xmlns:cx="http://schemas.microsoft.com/office/drawing/2014/chartex" xmlns:cx1="http://schemas.microsoft.com/office/drawing/2015/9/8/chartex" xmlns:mc="http://schemas.openxmlformats.org/markup-compatibility/2006" xmlns:o="urn:schemas-microsoft-com:office:office" xmlns:r="http://schemas.openxmlformats.org/officeDocument/2006/relationships" xmlns:m="http://schemas.openxmlformats.org/officeDocument/2006/math" xmlns:v="urn:schemas-microsoft-com:vml" xmlns:wp14="http://schemas.microsoft.com/office/word/2010/wordprocessingDrawing" xmlns:wp="http://schemas.openxmlformats.org/drawingml/2006/wordprocessingDrawing" xmlns:w10="urn:schemas-microsoft-com:office:word" xmlns:w="http://schemas.openxmlformats.org/wordprocessingml/2006/main" xmlns:w14="http://schemas.microsoft.com/office/word/2010/wordml" xmlns:w15="http://schemas.microsoft.com/office/word/2012/wordml" xmlns:w16se="http://schemas.microsoft.com/office/word/2015/wordml/symex" xmlns:wpg="http://schemas.microsoft.com/office/word/2010/wordprocessingGroup" xmlns:wpi="http://schemas.microsoft.com/office/word/2010/wordprocessingInk" xmlns:wne="http://schemas.microsoft.com/office/word/2006/wordml" xmlns:wps="http://schemas.microsoft.com/office/word/2010/wordprocessingShape" mc:Ignorable="w14 w15 w16se wp14">
+<w:document xmlns:wpc="http://schemas.microsoft.com/office/word/2010/wordprocessingCanvas" xmlns:cx="http://schemas.microsoft.com/office/drawing/2014/chartex" xmlns:cx1="http://schemas.microsoft.com/office/drawing/2015/9/8/chartex" xmlns:cx2="http://schemas.microsoft.com/office/drawing/2015/10/21/chartex" xmlns:cx3="http://schemas.microsoft.com/office/drawing/2016/5/9/chartex" xmlns:cx4="http://schemas.microsoft.com/office/drawing/2016/5/10/chartex" xmlns:cx5="http://schemas.microsoft.com/office/drawing/2016/5/11/chartex" xmlns:cx6="http://schemas.microsoft.com/office/drawing/2016/5/12/chartex" xmlns:cx7="http://schemas.microsoft.com/office/drawing/2016/5/13/chartex" xmlns:cx8="http://schemas.microsoft.com/office/drawing/2016/5/14/chartex" xmlns:mc="http://schemas.openxmlformats.org/markup-compatibility/2006" xmlns:aink="http://schemas.microsoft.com/office/drawing/2016/ink" xmlns:am3d="http://schemas.microsoft.com/office/drawing/2017/model3d" xmlns:o="urn:schemas-microsoft-com:office:office" xmlns:r="http://schemas.openxmlformats.org/officeDocument/2006/relationships" xmlns:m="http://schemas.openxmlformats.org/officeDocument/2006/math" xmlns:v="urn:schemas-microsoft-com:vml" xmlns:wp14="http://schemas.microsoft.com/office/word/2010/wordprocessingDrawing" xmlns:wp="http://schemas.openxmlformats.org/drawingml/2006/wordprocessingDrawing" xmlns:w10="urn:schemas-microsoft-com:office:word" xmlns:w="http://schemas.openxmlformats.org/wordprocessingml/2006/main" xmlns:w14="http://schemas.microsoft.com/office/word/2010/wordml" xmlns:w15="http://schemas.microsoft.com/office/word/2012/wordml" xmlns:w16cex="http://schemas.microsoft.com/office/word/2018/wordml/cex" xmlns:w16cid="http://schemas.microsoft.com/office/word/2016/wordml/cid" xmlns:w16="http://schemas.microsoft.com/office/word/2018/wordml" xmlns:w16sdtdh="http://schemas.microsoft.com/office/word/2020/wordml/sdtdatahash" xmlns:w16se="http://schemas.microsoft.com/office/word/2015/wordml/symex" xmlns:wpg="http://schemas.microsoft.com/office/word/2010/wordprocessingGroup" xmlns:wpi="http://schemas.microsoft.com/office/word/2010/wordprocessingInk" xmlns:wne="http://schemas.microsoft.com/office/word/2006/wordml" xmlns:wps="http://schemas.microsoft.com/office/word/2010/wordprocessingShape" mc:Ignorable="w14 w15 w16se w16cid w16 w16cex w16sdtdh wp14">
   <w:body>
     <w:p>
       <w:pPr>
         <w:pStyle w:val="NoSpacing"/>
+        <w:rPr>
+          <w:color w:val="808080"/>
+        </w:rPr>
       </w:pPr>
       <w:r>
         <w:rPr>
@@ -48,8 +51,6 @@
         </w:rPr>
         <w:t>;</w:t>
       </w:r>
-      <w:bookmarkStart w:id="0" w:name="_GoBack"/>
-      <w:bookmarkEnd w:id="0"/>
       <w:r>
         <w:rPr>
           <w:color w:val="CC7832"/>
@@ -1169,14 +1170,12 @@
         <w:br/>
         <w:t xml:space="preserve">        </w:t>
       </w:r>
-      <w:proofErr w:type="spellStart"/>
       <w:r>
         <w:rPr>
           <w:color w:val="CC7832"/>
         </w:rPr>
         <w:t>int</w:t>
       </w:r>
-      <w:proofErr w:type="spellEnd"/>
       <w:r>
         <w:t xml:space="preserve">[] </w:t>
       </w:r>
@@ -1192,16 +1191,8 @@
         <w:rPr>
           <w:color w:val="CC7832"/>
         </w:rPr>
-        <w:t xml:space="preserve">new </w:t>
-      </w:r>
-      <w:proofErr w:type="spellStart"/>
-      <w:r>
-        <w:rPr>
-          <w:color w:val="CC7832"/>
-        </w:rPr>
-        <w:t>int</w:t>
-      </w:r>
-      <w:proofErr w:type="spellEnd"/>
+        <w:t>new int</w:t>
+      </w:r>
       <w:r>
         <w:t>[</w:t>
       </w:r>
@@ -1230,19 +1221,11 @@
       <w:r>
         <w:t>(</w:t>
       </w:r>
-      <w:proofErr w:type="spellStart"/>
-      <w:r>
-        <w:rPr>
-          <w:color w:val="CC7832"/>
-        </w:rPr>
-        <w:t>int</w:t>
-      </w:r>
-      <w:proofErr w:type="spellEnd"/>
-      <w:r>
-        <w:rPr>
-          <w:color w:val="CC7832"/>
-        </w:rPr>
-        <w:t xml:space="preserve"> </w:t>
+      <w:r>
+        <w:rPr>
+          <w:color w:val="CC7832"/>
+        </w:rPr>
+        <w:t xml:space="preserve">int </w:t>
       </w:r>
       <w:proofErr w:type="spellStart"/>
       <w:r>
@@ -1406,19 +1389,11 @@
       <w:r>
         <w:t>(</w:t>
       </w:r>
-      <w:proofErr w:type="spellStart"/>
-      <w:r>
-        <w:rPr>
-          <w:color w:val="CC7832"/>
-        </w:rPr>
-        <w:t>int</w:t>
-      </w:r>
-      <w:proofErr w:type="spellEnd"/>
-      <w:r>
-        <w:rPr>
-          <w:color w:val="CC7832"/>
-        </w:rPr>
-        <w:t xml:space="preserve"> </w:t>
+      <w:r>
+        <w:rPr>
+          <w:color w:val="CC7832"/>
+        </w:rPr>
+        <w:t xml:space="preserve">int </w:t>
       </w:r>
       <w:r>
         <w:t xml:space="preserve">count : </w:t>
@@ -1602,25 +1577,7 @@
           <w:color w:val="629755"/>
         </w:rPr>
         <w:br/>
-        <w:t xml:space="preserve"> of such strings during the permutation process. As the number of permutations grows </w:t>
-      </w:r>
-      <w:proofErr w:type="spellStart"/>
-      <w:r>
-        <w:rPr>
-          <w:i/>
-          <w:iCs/>
-          <w:color w:val="629755"/>
-        </w:rPr>
-        <w:t>factorially</w:t>
-      </w:r>
-      <w:proofErr w:type="spellEnd"/>
-      <w:r>
-        <w:rPr>
-          <w:i/>
-          <w:iCs/>
-          <w:color w:val="629755"/>
-        </w:rPr>
-        <w:t>, the space complexity</w:t>
+        <w:t xml:space="preserve"> of such strings during the permutation process. As the number of permutations grows factorially, the space complexity</w:t>
       </w:r>
       <w:r>
         <w:rPr>
@@ -1889,13 +1846,8 @@
         <w:t>permute</w:t>
       </w:r>
       <w:r>
-        <w:t xml:space="preserve">(String </w:t>
-      </w:r>
-      <w:proofErr w:type="spellStart"/>
-      <w:r>
-        <w:t>str</w:t>
-      </w:r>
-      <w:proofErr w:type="spellEnd"/>
+        <w:t>(String str</w:t>
+      </w:r>
       <w:r>
         <w:rPr>
           <w:color w:val="CC7832"/>
@@ -1985,38 +1937,1017 @@
       <w:r>
         <w:t>(</w:t>
       </w:r>
-      <w:proofErr w:type="spellStart"/>
-      <w:r>
-        <w:rPr>
-          <w:color w:val="CC7832"/>
+      <w:r>
+        <w:rPr>
+          <w:color w:val="CC7832"/>
+        </w:rPr>
+        <w:t xml:space="preserve">int </w:t>
+      </w:r>
+      <w:proofErr w:type="spellStart"/>
+      <w:r>
+        <w:t>i</w:t>
+      </w:r>
+      <w:proofErr w:type="spellEnd"/>
+      <w:r>
+        <w:t xml:space="preserve"> = </w:t>
+      </w:r>
+      <w:r>
+        <w:rPr>
+          <w:color w:val="6897BB"/>
+        </w:rPr>
+        <w:t>0</w:t>
+      </w:r>
+      <w:r>
+        <w:rPr>
+          <w:color w:val="CC7832"/>
+        </w:rPr>
+        <w:t xml:space="preserve">; </w:t>
+      </w:r>
+      <w:proofErr w:type="spellStart"/>
+      <w:r>
+        <w:t>i</w:t>
+      </w:r>
+      <w:proofErr w:type="spellEnd"/>
+      <w:r>
+        <w:t xml:space="preserve"> &lt; </w:t>
+      </w:r>
+      <w:proofErr w:type="spellStart"/>
+      <w:r>
+        <w:t>str.length</w:t>
+      </w:r>
+      <w:proofErr w:type="spellEnd"/>
+      <w:r>
+        <w:t>()</w:t>
+      </w:r>
+      <w:r>
+        <w:rPr>
+          <w:color w:val="CC7832"/>
+        </w:rPr>
+        <w:t xml:space="preserve">; </w:t>
+      </w:r>
+      <w:proofErr w:type="spellStart"/>
+      <w:r>
+        <w:t>i</w:t>
+      </w:r>
+      <w:proofErr w:type="spellEnd"/>
+      <w:r>
+        <w:t>++) {</w:t>
+      </w:r>
+      <w:r>
+        <w:br/>
+        <w:t xml:space="preserve">                String rem = </w:t>
+      </w:r>
+      <w:proofErr w:type="spellStart"/>
+      <w:r>
+        <w:t>str.substring</w:t>
+      </w:r>
+      <w:proofErr w:type="spellEnd"/>
+      <w:r>
+        <w:t>(</w:t>
+      </w:r>
+      <w:r>
+        <w:rPr>
+          <w:color w:val="6897BB"/>
+        </w:rPr>
+        <w:t>0</w:t>
+      </w:r>
+      <w:r>
+        <w:rPr>
+          <w:color w:val="CC7832"/>
+        </w:rPr>
+        <w:t xml:space="preserve">, </w:t>
+      </w:r>
+      <w:proofErr w:type="spellStart"/>
+      <w:r>
+        <w:t>i</w:t>
+      </w:r>
+      <w:proofErr w:type="spellEnd"/>
+      <w:r>
+        <w:t xml:space="preserve">) + </w:t>
+      </w:r>
+      <w:proofErr w:type="spellStart"/>
+      <w:r>
+        <w:t>str.substring</w:t>
+      </w:r>
+      <w:proofErr w:type="spellEnd"/>
+      <w:r>
+        <w:t>(</w:t>
+      </w:r>
+      <w:proofErr w:type="spellStart"/>
+      <w:r>
+        <w:t>i</w:t>
+      </w:r>
+      <w:proofErr w:type="spellEnd"/>
+      <w:r>
+        <w:t xml:space="preserve"> + </w:t>
+      </w:r>
+      <w:r>
+        <w:rPr>
+          <w:color w:val="6897BB"/>
+        </w:rPr>
+        <w:t>1</w:t>
+      </w:r>
+      <w:r>
+        <w:t>)</w:t>
+      </w:r>
+      <w:r>
+        <w:rPr>
+          <w:color w:val="CC7832"/>
+        </w:rPr>
+        <w:t>;</w:t>
+      </w:r>
+      <w:r>
+        <w:rPr>
+          <w:color w:val="CC7832"/>
+        </w:rPr>
+        <w:br/>
+        <w:t xml:space="preserve">                </w:t>
+      </w:r>
+      <w:r>
+        <w:t>permute(rem</w:t>
+      </w:r>
+      <w:r>
+        <w:rPr>
+          <w:color w:val="CC7832"/>
+        </w:rPr>
+        <w:t xml:space="preserve">, </w:t>
+      </w:r>
+      <w:r>
+        <w:t xml:space="preserve">prefix + </w:t>
+      </w:r>
+      <w:proofErr w:type="spellStart"/>
+      <w:r>
+        <w:t>str.charAt</w:t>
+      </w:r>
+      <w:proofErr w:type="spellEnd"/>
+      <w:r>
+        <w:t>(</w:t>
+      </w:r>
+      <w:proofErr w:type="spellStart"/>
+      <w:r>
+        <w:t>i</w:t>
+      </w:r>
+      <w:proofErr w:type="spellEnd"/>
+      <w:r>
+        <w:t>)</w:t>
+      </w:r>
+      <w:r>
+        <w:rPr>
+          <w:color w:val="CC7832"/>
+        </w:rPr>
+        <w:t xml:space="preserve">, </w:t>
+      </w:r>
+      <w:r>
+        <w:t>permutations)</w:t>
+      </w:r>
+      <w:r>
+        <w:rPr>
+          <w:color w:val="CC7832"/>
+        </w:rPr>
+        <w:t>;</w:t>
+      </w:r>
+      <w:r>
+        <w:rPr>
+          <w:color w:val="CC7832"/>
+        </w:rPr>
+        <w:br/>
+        <w:t xml:space="preserve">            </w:t>
+      </w:r>
+      <w:r>
+        <w:t>}</w:t>
+      </w:r>
+      <w:r>
+        <w:br/>
+        <w:t xml:space="preserve">        }</w:t>
+      </w:r>
+      <w:r>
+        <w:br/>
+        <w:t xml:space="preserve">    }</w:t>
+      </w:r>
+      <w:r>
+        <w:br/>
+        <w:t>}</w:t>
+      </w:r>
+      <w:r>
+        <w:br/>
+      </w:r>
+      <w:r>
+        <w:br/>
+      </w:r>
+      <w:r>
+        <w:rPr>
+          <w:color w:val="808080"/>
+        </w:rPr>
+        <w:t>// Topic:</w:t>
+      </w:r>
+      <w:r>
+        <w:rPr>
+          <w:color w:val="808080"/>
+        </w:rPr>
+        <w:br/>
+        <w:t>// Why it is bad to find every combination and match</w:t>
+      </w:r>
+      <w:r>
+        <w:rPr>
+          <w:color w:val="808080"/>
+        </w:rPr>
+        <w:br/>
+        <w:t>// Why substring did not work</w:t>
+      </w:r>
+      <w:r>
+        <w:rPr>
+          <w:color w:val="808080"/>
+        </w:rPr>
+        <w:br/>
+        <w:t>// char[] vs String[] vs String, int[]</w:t>
+      </w:r>
+      <w:r>
+        <w:rPr>
+          <w:color w:val="808080"/>
+        </w:rPr>
+        <w:br/>
+        <w:t xml:space="preserve">// </w:t>
+      </w:r>
+      <w:hyperlink r:id="rId4" w:history="1">
+        <w:r>
+          <w:rPr>
+            <w:rStyle w:val="Hyperlink"/>
+          </w:rPr>
+          <w:t>https://leetcode.com/problems/valid-anagram/</w:t>
+        </w:r>
+      </w:hyperlink>
+    </w:p>
+    <w:p>
+      <w:pPr>
+        <w:pStyle w:val="NoSpacing"/>
+        <w:rPr>
+          <w:color w:val="808080"/>
+        </w:rPr>
+      </w:pPr>
+    </w:p>
+    <w:p>
+      <w:pPr>
+        <w:pStyle w:val="NoSpacing"/>
+        <w:rPr>
+          <w:color w:val="808080"/>
+        </w:rPr>
+      </w:pPr>
+    </w:p>
+    <w:p>
+      <w:pPr>
+        <w:pStyle w:val="NoSpacing"/>
+        <w:rPr>
+          <w:color w:val="808080"/>
+        </w:rPr>
+      </w:pPr>
+    </w:p>
+    <w:p>
+      <w:pPr>
+        <w:pStyle w:val="NoSpacing"/>
+        <w:rPr>
+          <w:color w:val="808080"/>
+        </w:rPr>
+      </w:pPr>
+    </w:p>
+    <w:p>
+      <w:pPr>
+        <w:pStyle w:val="NoSpacing"/>
+        <w:pBdr>
+          <w:bottom w:val="single" w:sz="6" w:space="1" w:color="auto"/>
+        </w:pBdr>
+        <w:rPr>
+          <w:color w:val="808080"/>
+        </w:rPr>
+      </w:pPr>
+    </w:p>
+    <w:p>
+      <w:pPr>
+        <w:pStyle w:val="NoSpacing"/>
+        <w:rPr>
+          <w:color w:val="808080"/>
+        </w:rPr>
+      </w:pPr>
+    </w:p>
+    <w:p>
+      <w:pPr>
+        <w:pStyle w:val="NoSpacing"/>
+        <w:rPr>
+          <w:color w:val="808080"/>
+        </w:rPr>
+      </w:pPr>
+    </w:p>
+    <w:p>
+      <w:pPr>
+        <w:pStyle w:val="NoSpacing"/>
+        <w:rPr>
+          <w:color w:val="808080"/>
+        </w:rPr>
+      </w:pPr>
+    </w:p>
+    <w:p>
+      <w:pPr>
+        <w:pStyle w:val="NoSpacing"/>
+        <w:rPr>
+          <w:color w:val="808080"/>
+        </w:rPr>
+      </w:pPr>
+    </w:p>
+    <w:p>
+      <w:pPr>
+        <w:pStyle w:val="NoSpacing"/>
+      </w:pPr>
+      <w:r>
+        <w:rPr>
+          <w:color w:val="CF8E6D"/>
+        </w:rPr>
+        <w:t xml:space="preserve">package </w:t>
+      </w:r>
+      <w:r>
+        <w:t>com.iimtiaz.day_02;</w:t>
+      </w:r>
+      <w:r>
+        <w:br/>
+      </w:r>
+      <w:r>
+        <w:br/>
+      </w:r>
+      <w:r>
+        <w:rPr>
+          <w:color w:val="CF8E6D"/>
+        </w:rPr>
+        <w:t xml:space="preserve">import </w:t>
+      </w:r>
+      <w:proofErr w:type="spellStart"/>
+      <w:r>
+        <w:t>java.util.Arrays</w:t>
+      </w:r>
+      <w:proofErr w:type="spellEnd"/>
+      <w:r>
+        <w:t>;</w:t>
+      </w:r>
+      <w:r>
+        <w:br/>
+      </w:r>
+      <w:r>
+        <w:rPr>
+          <w:color w:val="CF8E6D"/>
+        </w:rPr>
+        <w:t xml:space="preserve">import </w:t>
+      </w:r>
+      <w:proofErr w:type="spellStart"/>
+      <w:r>
+        <w:t>java.util.HashMap</w:t>
+      </w:r>
+      <w:proofErr w:type="spellEnd"/>
+      <w:r>
+        <w:t>;</w:t>
+      </w:r>
+      <w:r>
+        <w:br/>
+      </w:r>
+      <w:r>
+        <w:rPr>
+          <w:color w:val="CF8E6D"/>
+        </w:rPr>
+        <w:t xml:space="preserve">import </w:t>
+      </w:r>
+      <w:proofErr w:type="spellStart"/>
+      <w:r>
+        <w:t>java.util.Map</w:t>
+      </w:r>
+      <w:proofErr w:type="spellEnd"/>
+      <w:r>
+        <w:t>;</w:t>
+      </w:r>
+      <w:r>
+        <w:br/>
+      </w:r>
+      <w:r>
+        <w:br/>
+      </w:r>
+      <w:r>
+        <w:rPr>
+          <w:color w:val="CF8E6D"/>
+        </w:rPr>
+        <w:t xml:space="preserve">public class </w:t>
+      </w:r>
+      <w:proofErr w:type="spellStart"/>
+      <w:r>
+        <w:t>TwoSum</w:t>
+      </w:r>
+      <w:proofErr w:type="spellEnd"/>
+      <w:r>
+        <w:t xml:space="preserve"> {</w:t>
+      </w:r>
+      <w:r>
+        <w:br/>
+        <w:t xml:space="preserve">    </w:t>
+      </w:r>
+      <w:r>
+        <w:rPr>
+          <w:color w:val="CF8E6D"/>
+        </w:rPr>
+        <w:t xml:space="preserve">public static void </w:t>
+      </w:r>
+      <w:r>
+        <w:rPr>
+          <w:color w:val="56A8F5"/>
+        </w:rPr>
+        <w:t>main</w:t>
+      </w:r>
+      <w:r>
+        <w:t xml:space="preserve">(String[] </w:t>
+      </w:r>
+      <w:proofErr w:type="spellStart"/>
+      <w:r>
+        <w:t>args</w:t>
+      </w:r>
+      <w:proofErr w:type="spellEnd"/>
+      <w:r>
+        <w:t>) {</w:t>
+      </w:r>
+      <w:r>
+        <w:br/>
+        <w:t xml:space="preserve">        </w:t>
+      </w:r>
+      <w:r>
+        <w:rPr>
+          <w:color w:val="CF8E6D"/>
         </w:rPr>
         <w:t>int</w:t>
       </w:r>
-      <w:proofErr w:type="spellEnd"/>
-      <w:r>
-        <w:rPr>
-          <w:color w:val="CC7832"/>
-        </w:rPr>
+      <w:r>
+        <w:t xml:space="preserve">[] </w:t>
+      </w:r>
+      <w:proofErr w:type="spellStart"/>
+      <w:r>
+        <w:t>nums</w:t>
+      </w:r>
+      <w:proofErr w:type="spellEnd"/>
+      <w:r>
+        <w:t xml:space="preserve"> = {</w:t>
+      </w:r>
+      <w:r>
+        <w:rPr>
+          <w:color w:val="2AACB8"/>
+        </w:rPr>
+        <w:t>3</w:t>
+      </w:r>
+      <w:r>
+        <w:t xml:space="preserve">, </w:t>
+      </w:r>
+      <w:r>
+        <w:rPr>
+          <w:color w:val="2AACB8"/>
+        </w:rPr>
+        <w:t>2</w:t>
+      </w:r>
+      <w:r>
+        <w:t xml:space="preserve">, </w:t>
+      </w:r>
+      <w:r>
+        <w:rPr>
+          <w:color w:val="2AACB8"/>
+        </w:rPr>
+        <w:t>4</w:t>
+      </w:r>
+      <w:r>
+        <w:t>};</w:t>
+      </w:r>
+      <w:r>
+        <w:br/>
+        <w:t xml:space="preserve">        </w:t>
+      </w:r>
+      <w:r>
+        <w:rPr>
+          <w:color w:val="CF8E6D"/>
+        </w:rPr>
+        <w:t xml:space="preserve">int </w:t>
+      </w:r>
+      <w:r>
+        <w:t xml:space="preserve">target = </w:t>
+      </w:r>
+      <w:r>
+        <w:rPr>
+          <w:color w:val="2AACB8"/>
+        </w:rPr>
+        <w:t>6</w:t>
+      </w:r>
+      <w:r>
+        <w:t>;</w:t>
+      </w:r>
+      <w:r>
+        <w:br/>
+        <w:t xml:space="preserve">        </w:t>
+      </w:r>
+      <w:r>
+        <w:rPr>
+          <w:color w:val="CF8E6D"/>
+        </w:rPr>
+        <w:t xml:space="preserve">int </w:t>
+      </w:r>
+      <w:proofErr w:type="spellStart"/>
+      <w:r>
+        <w:t>array_size</w:t>
+      </w:r>
+      <w:proofErr w:type="spellEnd"/>
+      <w:r>
+        <w:t xml:space="preserve"> = </w:t>
+      </w:r>
+      <w:proofErr w:type="spellStart"/>
+      <w:r>
+        <w:t>nums.</w:t>
+      </w:r>
+      <w:r>
+        <w:rPr>
+          <w:color w:val="C77DBB"/>
+        </w:rPr>
+        <w:t>length</w:t>
+      </w:r>
+      <w:proofErr w:type="spellEnd"/>
+      <w:r>
+        <w:t>;</w:t>
+      </w:r>
+      <w:r>
+        <w:br/>
+        <w:t xml:space="preserve">        </w:t>
+      </w:r>
+      <w:proofErr w:type="spellStart"/>
+      <w:r>
+        <w:t>System.</w:t>
+      </w:r>
+      <w:r>
+        <w:rPr>
+          <w:i/>
+          <w:iCs/>
+          <w:color w:val="C77DBB"/>
+        </w:rPr>
+        <w:t>out</w:t>
+      </w:r>
+      <w:r>
+        <w:t>.println</w:t>
+      </w:r>
+      <w:proofErr w:type="spellEnd"/>
+      <w:r>
+        <w:t>(</w:t>
+      </w:r>
+      <w:proofErr w:type="spellStart"/>
+      <w:r>
+        <w:t>Arrays.</w:t>
+      </w:r>
+      <w:r>
+        <w:rPr>
+          <w:i/>
+          <w:iCs/>
+        </w:rPr>
+        <w:t>toString</w:t>
+      </w:r>
+      <w:proofErr w:type="spellEnd"/>
+      <w:r>
+        <w:t>(</w:t>
+      </w:r>
+      <w:r>
+        <w:rPr>
+          <w:color w:val="CF8E6D"/>
+        </w:rPr>
+        <w:t xml:space="preserve">new </w:t>
+      </w:r>
+      <w:r>
+        <w:t>Solution_1().</w:t>
+      </w:r>
+      <w:proofErr w:type="spellStart"/>
+      <w:r>
+        <w:t>twoSum</w:t>
+      </w:r>
+      <w:proofErr w:type="spellEnd"/>
+      <w:r>
+        <w:t>(</w:t>
+      </w:r>
+      <w:proofErr w:type="spellStart"/>
+      <w:r>
+        <w:t>nums</w:t>
+      </w:r>
+      <w:proofErr w:type="spellEnd"/>
+      <w:r>
+        <w:t>, target)));</w:t>
+      </w:r>
+      <w:r>
+        <w:br/>
+        <w:t xml:space="preserve">        </w:t>
+      </w:r>
+      <w:proofErr w:type="spellStart"/>
+      <w:r>
+        <w:t>System.</w:t>
+      </w:r>
+      <w:r>
+        <w:rPr>
+          <w:i/>
+          <w:iCs/>
+          <w:color w:val="C77DBB"/>
+        </w:rPr>
+        <w:t>out</w:t>
+      </w:r>
+      <w:r>
+        <w:t>.println</w:t>
+      </w:r>
+      <w:proofErr w:type="spellEnd"/>
+      <w:r>
+        <w:t>(</w:t>
+      </w:r>
+      <w:proofErr w:type="spellStart"/>
+      <w:r>
+        <w:t>Arrays.</w:t>
+      </w:r>
+      <w:r>
+        <w:rPr>
+          <w:i/>
+          <w:iCs/>
+        </w:rPr>
+        <w:t>toString</w:t>
+      </w:r>
+      <w:proofErr w:type="spellEnd"/>
+      <w:r>
+        <w:t>(</w:t>
+      </w:r>
+      <w:r>
+        <w:rPr>
+          <w:color w:val="CF8E6D"/>
+        </w:rPr>
+        <w:t xml:space="preserve">new </w:t>
+      </w:r>
+      <w:r>
+        <w:t>Solution_2().twoSum_2(</w:t>
+      </w:r>
+      <w:proofErr w:type="spellStart"/>
+      <w:r>
+        <w:t>nums</w:t>
+      </w:r>
+      <w:proofErr w:type="spellEnd"/>
+      <w:r>
+        <w:t>, target)));</w:t>
+      </w:r>
+      <w:r>
+        <w:br/>
+      </w:r>
+      <w:r>
+        <w:br/>
+        <w:t xml:space="preserve">    }</w:t>
+      </w:r>
+      <w:r>
+        <w:br/>
+        <w:t>}</w:t>
+      </w:r>
+      <w:r>
+        <w:br/>
+      </w:r>
+      <w:r>
+        <w:lastRenderedPageBreak/>
+        <w:br/>
+      </w:r>
+      <w:r>
+        <w:rPr>
+          <w:i/>
+          <w:iCs/>
+          <w:color w:val="5F826B"/>
+        </w:rPr>
+        <w:t>/**</w:t>
+      </w:r>
+      <w:r>
+        <w:rPr>
+          <w:i/>
+          <w:iCs/>
+          <w:color w:val="5F826B"/>
+        </w:rPr>
+        <w:br/>
+        <w:t xml:space="preserve"> * Time complexity: O(n^2)</w:t>
+      </w:r>
+      <w:r>
+        <w:rPr>
+          <w:i/>
+          <w:iCs/>
+          <w:color w:val="5F826B"/>
+        </w:rPr>
+        <w:br/>
+        <w:t xml:space="preserve"> * O(1): Initializing variables like result.</w:t>
+      </w:r>
+      <w:r>
+        <w:rPr>
+          <w:i/>
+          <w:iCs/>
+          <w:color w:val="5F826B"/>
+        </w:rPr>
+        <w:br/>
+        <w:t xml:space="preserve"> * O(n * n): Nested loop iterates through each element of the array</w:t>
+      </w:r>
+      <w:r>
+        <w:rPr>
+          <w:i/>
+          <w:iCs/>
+          <w:color w:val="5F826B"/>
+        </w:rPr>
+        <w:br/>
+        <w:t xml:space="preserve"> * twice (n times for the outer loop and n times</w:t>
+      </w:r>
+      <w:r>
+        <w:rPr>
+          <w:i/>
+          <w:iCs/>
+          <w:color w:val="5F826B"/>
+        </w:rPr>
+        <w:br/>
+        <w:t xml:space="preserve"> * for the inner loop).</w:t>
+      </w:r>
+      <w:r>
+        <w:rPr>
+          <w:i/>
+          <w:iCs/>
+          <w:color w:val="5F826B"/>
+        </w:rPr>
+        <w:br/>
+        <w:t xml:space="preserve"> * O(1): Checking if </w:t>
+      </w:r>
+      <w:proofErr w:type="spellStart"/>
+      <w:r>
+        <w:rPr>
+          <w:i/>
+          <w:iCs/>
+          <w:color w:val="5F826B"/>
+        </w:rPr>
+        <w:t>i</w:t>
+      </w:r>
+      <w:proofErr w:type="spellEnd"/>
+      <w:r>
+        <w:rPr>
+          <w:i/>
+          <w:iCs/>
+          <w:color w:val="5F826B"/>
+        </w:rPr>
+        <w:t xml:space="preserve"> != j and comparing if </w:t>
+      </w:r>
+      <w:proofErr w:type="spellStart"/>
+      <w:r>
+        <w:rPr>
+          <w:i/>
+          <w:iCs/>
+          <w:color w:val="5F826B"/>
+        </w:rPr>
+        <w:t>nums</w:t>
+      </w:r>
+      <w:proofErr w:type="spellEnd"/>
+      <w:r>
+        <w:rPr>
+          <w:i/>
+          <w:iCs/>
+          <w:color w:val="5F826B"/>
+        </w:rPr>
+        <w:t>[</w:t>
+      </w:r>
+      <w:proofErr w:type="spellStart"/>
+      <w:r>
+        <w:rPr>
+          <w:i/>
+          <w:iCs/>
+          <w:color w:val="5F826B"/>
+        </w:rPr>
+        <w:t>i</w:t>
+      </w:r>
+      <w:proofErr w:type="spellEnd"/>
+      <w:r>
+        <w:rPr>
+          <w:i/>
+          <w:iCs/>
+          <w:color w:val="5F826B"/>
+        </w:rPr>
+        <w:t xml:space="preserve">] + </w:t>
+      </w:r>
+      <w:proofErr w:type="spellStart"/>
+      <w:r>
+        <w:rPr>
+          <w:i/>
+          <w:iCs/>
+          <w:color w:val="5F826B"/>
+        </w:rPr>
+        <w:t>nums</w:t>
+      </w:r>
+      <w:proofErr w:type="spellEnd"/>
+      <w:r>
+        <w:rPr>
+          <w:i/>
+          <w:iCs/>
+          <w:color w:val="5F826B"/>
+        </w:rPr>
+        <w:t>[j] == target</w:t>
+      </w:r>
+      <w:r>
+        <w:rPr>
+          <w:i/>
+          <w:iCs/>
+          <w:color w:val="5F826B"/>
+        </w:rPr>
+        <w:br/>
+        <w:t xml:space="preserve"> * are both constant time operations.</w:t>
+      </w:r>
+      <w:r>
+        <w:rPr>
+          <w:i/>
+          <w:iCs/>
+          <w:color w:val="5F826B"/>
+        </w:rPr>
+        <w:br/>
+        <w:t xml:space="preserve"> * </w:t>
+      </w:r>
+      <w:r>
+        <w:rPr>
+          <w:i/>
+          <w:iCs/>
+          <w:color w:val="68A67E"/>
+        </w:rPr>
+        <w:t>&lt;p&gt;</w:t>
+      </w:r>
+      <w:r>
+        <w:rPr>
+          <w:i/>
+          <w:iCs/>
+          <w:color w:val="68A67E"/>
+        </w:rPr>
+        <w:br/>
         <w:t xml:space="preserve"> </w:t>
       </w:r>
-      <w:proofErr w:type="spellStart"/>
-      <w:r>
+      <w:r>
+        <w:rPr>
+          <w:i/>
+          <w:iCs/>
+          <w:color w:val="5F826B"/>
+        </w:rPr>
+        <w:t>* Space complexity: O(1)</w:t>
+      </w:r>
+      <w:r>
+        <w:rPr>
+          <w:i/>
+          <w:iCs/>
+          <w:color w:val="5F826B"/>
+        </w:rPr>
+        <w:br/>
+        <w:t xml:space="preserve"> * Only a few constant-size variables are used (e.g., </w:t>
+      </w:r>
+      <w:proofErr w:type="spellStart"/>
+      <w:r>
+        <w:rPr>
+          <w:i/>
+          <w:iCs/>
+          <w:color w:val="5F826B"/>
+        </w:rPr>
         <w:t>i</w:t>
       </w:r>
       <w:proofErr w:type="spellEnd"/>
       <w:r>
+        <w:rPr>
+          <w:i/>
+          <w:iCs/>
+          <w:color w:val="5F826B"/>
+        </w:rPr>
+        <w:t>, j, result).</w:t>
+      </w:r>
+      <w:r>
+        <w:rPr>
+          <w:i/>
+          <w:iCs/>
+          <w:color w:val="5F826B"/>
+        </w:rPr>
+        <w:br/>
+        <w:t xml:space="preserve"> */</w:t>
+      </w:r>
+      <w:r>
+        <w:rPr>
+          <w:i/>
+          <w:iCs/>
+          <w:color w:val="5F826B"/>
+        </w:rPr>
+        <w:br/>
+      </w:r>
+      <w:r>
+        <w:rPr>
+          <w:i/>
+          <w:iCs/>
+          <w:color w:val="5F826B"/>
+        </w:rPr>
+        <w:br/>
+      </w:r>
+      <w:r>
+        <w:rPr>
+          <w:color w:val="CF8E6D"/>
+        </w:rPr>
+        <w:t xml:space="preserve">class </w:t>
+      </w:r>
+      <w:r>
+        <w:t>Solution_1 {</w:t>
+      </w:r>
+      <w:r>
+        <w:br/>
+        <w:t xml:space="preserve">    </w:t>
+      </w:r>
+      <w:r>
+        <w:rPr>
+          <w:color w:val="CF8E6D"/>
+        </w:rPr>
+        <w:t>public int</w:t>
+      </w:r>
+      <w:r>
+        <w:t xml:space="preserve">[] </w:t>
+      </w:r>
+      <w:proofErr w:type="spellStart"/>
+      <w:r>
+        <w:rPr>
+          <w:color w:val="56A8F5"/>
+        </w:rPr>
+        <w:t>twoSum</w:t>
+      </w:r>
+      <w:proofErr w:type="spellEnd"/>
+      <w:r>
+        <w:t>(</w:t>
+      </w:r>
+      <w:r>
+        <w:rPr>
+          <w:color w:val="CF8E6D"/>
+        </w:rPr>
+        <w:t>int</w:t>
+      </w:r>
+      <w:r>
+        <w:t xml:space="preserve">[] </w:t>
+      </w:r>
+      <w:proofErr w:type="spellStart"/>
+      <w:r>
+        <w:t>nums</w:t>
+      </w:r>
+      <w:proofErr w:type="spellEnd"/>
+      <w:r>
+        <w:t xml:space="preserve">, </w:t>
+      </w:r>
+      <w:r>
+        <w:rPr>
+          <w:color w:val="CF8E6D"/>
+        </w:rPr>
+        <w:t xml:space="preserve">int </w:t>
+      </w:r>
+      <w:r>
+        <w:t>target) {</w:t>
+      </w:r>
+      <w:r>
+        <w:br/>
+        <w:t xml:space="preserve">        </w:t>
+      </w:r>
+      <w:r>
+        <w:rPr>
+          <w:color w:val="CF8E6D"/>
+        </w:rPr>
+        <w:t>int</w:t>
+      </w:r>
+      <w:r>
+        <w:t xml:space="preserve">[] result = </w:t>
+      </w:r>
+      <w:r>
+        <w:rPr>
+          <w:color w:val="CF8E6D"/>
+        </w:rPr>
+        <w:t>null</w:t>
+      </w:r>
+      <w:r>
+        <w:t>;</w:t>
+      </w:r>
+      <w:r>
+        <w:br/>
+        <w:t xml:space="preserve">        </w:t>
+      </w:r>
+      <w:r>
+        <w:rPr>
+          <w:color w:val="CF8E6D"/>
+        </w:rPr>
+        <w:t xml:space="preserve">for </w:t>
+      </w:r>
+      <w:r>
+        <w:t>(</w:t>
+      </w:r>
+      <w:r>
+        <w:rPr>
+          <w:color w:val="CF8E6D"/>
+        </w:rPr>
+        <w:t xml:space="preserve">int </w:t>
+      </w:r>
+      <w:proofErr w:type="spellStart"/>
+      <w:r>
+        <w:t>i</w:t>
+      </w:r>
+      <w:proofErr w:type="spellEnd"/>
+      <w:r>
         <w:t xml:space="preserve"> = </w:t>
       </w:r>
       <w:r>
         <w:rPr>
-          <w:color w:val="6897BB"/>
+          <w:color w:val="2AACB8"/>
         </w:rPr>
         <w:t>0</w:t>
       </w:r>
       <w:r>
-        <w:rPr>
-          <w:color w:val="CC7832"/>
-        </w:rPr>
         <w:t xml:space="preserve">; </w:t>
       </w:r>
       <w:proofErr w:type="spellStart"/>
@@ -2029,215 +2960,1482 @@
       </w:r>
       <w:proofErr w:type="spellStart"/>
       <w:r>
-        <w:t>str.length</w:t>
-      </w:r>
-      <w:proofErr w:type="spellEnd"/>
-      <w:r>
+        <w:t>nums.</w:t>
+      </w:r>
+      <w:r>
+        <w:rPr>
+          <w:color w:val="C77DBB"/>
+        </w:rPr>
+        <w:t>length</w:t>
+      </w:r>
+      <w:proofErr w:type="spellEnd"/>
+      <w:r>
+        <w:t xml:space="preserve">; </w:t>
+      </w:r>
+      <w:proofErr w:type="spellStart"/>
+      <w:r>
+        <w:t>i</w:t>
+      </w:r>
+      <w:proofErr w:type="spellEnd"/>
+      <w:r>
+        <w:t>++) {</w:t>
+      </w:r>
+      <w:r>
+        <w:br/>
+        <w:t xml:space="preserve">            </w:t>
+      </w:r>
+      <w:r>
+        <w:rPr>
+          <w:color w:val="CF8E6D"/>
+        </w:rPr>
+        <w:t xml:space="preserve">for </w:t>
+      </w:r>
+      <w:r>
+        <w:t>(</w:t>
+      </w:r>
+      <w:r>
+        <w:rPr>
+          <w:color w:val="CF8E6D"/>
+        </w:rPr>
+        <w:t xml:space="preserve">int </w:t>
+      </w:r>
+      <w:r>
+        <w:t xml:space="preserve">j = </w:t>
+      </w:r>
+      <w:proofErr w:type="spellStart"/>
+      <w:r>
+        <w:t>i</w:t>
+      </w:r>
+      <w:proofErr w:type="spellEnd"/>
+      <w:r>
+        <w:t xml:space="preserve">; j &lt; </w:t>
+      </w:r>
+      <w:proofErr w:type="spellStart"/>
+      <w:r>
+        <w:t>nums.</w:t>
+      </w:r>
+      <w:r>
+        <w:rPr>
+          <w:color w:val="C77DBB"/>
+        </w:rPr>
+        <w:t>length</w:t>
+      </w:r>
+      <w:proofErr w:type="spellEnd"/>
+      <w:r>
+        <w:t xml:space="preserve">; </w:t>
+      </w:r>
+      <w:proofErr w:type="spellStart"/>
+      <w:r>
+        <w:t>j++</w:t>
+      </w:r>
+      <w:proofErr w:type="spellEnd"/>
+      <w:r>
+        <w:t>) {</w:t>
+      </w:r>
+      <w:r>
+        <w:br/>
+        <w:t xml:space="preserve">                </w:t>
+      </w:r>
+      <w:r>
+        <w:rPr>
+          <w:color w:val="CF8E6D"/>
+        </w:rPr>
+        <w:t xml:space="preserve">if </w:t>
+      </w:r>
+      <w:r>
+        <w:t>(</w:t>
+      </w:r>
+      <w:proofErr w:type="spellStart"/>
+      <w:r>
+        <w:t>i</w:t>
+      </w:r>
+      <w:proofErr w:type="spellEnd"/>
+      <w:r>
+        <w:t xml:space="preserve"> != j) {</w:t>
+      </w:r>
+      <w:r>
+        <w:br/>
+        <w:t xml:space="preserve">                    </w:t>
+      </w:r>
+      <w:r>
+        <w:rPr>
+          <w:color w:val="CF8E6D"/>
+        </w:rPr>
+        <w:t xml:space="preserve">if </w:t>
+      </w:r>
+      <w:r>
+        <w:t>(</w:t>
+      </w:r>
+      <w:proofErr w:type="spellStart"/>
+      <w:r>
+        <w:t>nums</w:t>
+      </w:r>
+      <w:proofErr w:type="spellEnd"/>
+      <w:r>
+        <w:t>[</w:t>
+      </w:r>
+      <w:proofErr w:type="spellStart"/>
+      <w:r>
+        <w:t>i</w:t>
+      </w:r>
+      <w:proofErr w:type="spellEnd"/>
+      <w:r>
+        <w:t xml:space="preserve">] + </w:t>
+      </w:r>
+      <w:proofErr w:type="spellStart"/>
+      <w:r>
+        <w:t>nums</w:t>
+      </w:r>
+      <w:proofErr w:type="spellEnd"/>
+      <w:r>
+        <w:t>[j] == target) {</w:t>
+      </w:r>
+      <w:r>
+        <w:br/>
+        <w:t xml:space="preserve">                        result = </w:t>
+      </w:r>
+      <w:r>
+        <w:rPr>
+          <w:color w:val="CF8E6D"/>
+        </w:rPr>
+        <w:t>new int</w:t>
+      </w:r>
+      <w:r>
+        <w:t>[]{</w:t>
+      </w:r>
+      <w:proofErr w:type="spellStart"/>
+      <w:r>
+        <w:t>i</w:t>
+      </w:r>
+      <w:proofErr w:type="spellEnd"/>
+      <w:r>
+        <w:t>, j};</w:t>
+      </w:r>
+      <w:r>
+        <w:br/>
+        <w:t xml:space="preserve">                    }</w:t>
+      </w:r>
+      <w:r>
+        <w:br/>
+        <w:t xml:space="preserve">                }</w:t>
+      </w:r>
+      <w:r>
+        <w:br/>
+        <w:t xml:space="preserve">            }</w:t>
+      </w:r>
+      <w:r>
+        <w:br/>
+        <w:t xml:space="preserve">        }</w:t>
+      </w:r>
+      <w:r>
+        <w:br/>
+        <w:t xml:space="preserve">        </w:t>
+      </w:r>
+      <w:r>
+        <w:rPr>
+          <w:color w:val="CF8E6D"/>
+        </w:rPr>
+        <w:t xml:space="preserve">return </w:t>
+      </w:r>
+      <w:r>
+        <w:t>result;</w:t>
+      </w:r>
+      <w:r>
+        <w:br/>
+        <w:t xml:space="preserve">    }</w:t>
+      </w:r>
+      <w:r>
+        <w:br/>
+        <w:t>}</w:t>
+      </w:r>
+      <w:r>
+        <w:br/>
+      </w:r>
+      <w:r>
+        <w:br/>
+      </w:r>
+      <w:r>
+        <w:rPr>
+          <w:i/>
+          <w:iCs/>
+          <w:color w:val="5F826B"/>
+        </w:rPr>
+        <w:t>/**</w:t>
+      </w:r>
+      <w:r>
+        <w:rPr>
+          <w:i/>
+          <w:iCs/>
+          <w:color w:val="5F826B"/>
+        </w:rPr>
+        <w:br/>
+        <w:t xml:space="preserve"> * Time Complexity: O(n) (linear time)</w:t>
+      </w:r>
+      <w:r>
+        <w:rPr>
+          <w:i/>
+          <w:iCs/>
+          <w:color w:val="5F826B"/>
+        </w:rPr>
+        <w:br/>
+        <w:t xml:space="preserve"> * We iterate through the array once, which takes O(n) time.</w:t>
+      </w:r>
+      <w:r>
+        <w:rPr>
+          <w:i/>
+          <w:iCs/>
+          <w:color w:val="5F826B"/>
+        </w:rPr>
+        <w:br/>
+        <w:t xml:space="preserve"> * For each element, we calculate its complement (the value needed to reach the target).</w:t>
+      </w:r>
+      <w:r>
+        <w:rPr>
+          <w:i/>
+          <w:iCs/>
+          <w:color w:val="5F826B"/>
+        </w:rPr>
+        <w:br/>
+        <w:t xml:space="preserve"> * The hash map allows constant-time lookups, so checking if the complement exists in the</w:t>
+      </w:r>
+      <w:r>
+        <w:rPr>
+          <w:i/>
+          <w:iCs/>
+          <w:color w:val="5F826B"/>
+        </w:rPr>
+        <w:br/>
+        <w:t xml:space="preserve"> * map also takes O(1) time. Overall, the time complexity is O(n).</w:t>
+      </w:r>
+      <w:r>
+        <w:rPr>
+          <w:i/>
+          <w:iCs/>
+          <w:color w:val="5F826B"/>
+        </w:rPr>
+        <w:br/>
+        <w:t xml:space="preserve"> * </w:t>
+      </w:r>
+      <w:r>
+        <w:rPr>
+          <w:i/>
+          <w:iCs/>
+          <w:color w:val="68A67E"/>
+        </w:rPr>
+        <w:t>&lt;p&gt;</w:t>
+      </w:r>
+      <w:r>
+        <w:rPr>
+          <w:i/>
+          <w:iCs/>
+          <w:color w:val="68A67E"/>
+        </w:rPr>
+        <w:br/>
+        <w:t xml:space="preserve"> </w:t>
+      </w:r>
+      <w:r>
+        <w:rPr>
+          <w:i/>
+          <w:iCs/>
+          <w:color w:val="5F826B"/>
+        </w:rPr>
+        <w:t>* Space Complexity: O(n) (linear space)</w:t>
+      </w:r>
+      <w:r>
+        <w:rPr>
+          <w:i/>
+          <w:iCs/>
+          <w:color w:val="5F826B"/>
+        </w:rPr>
+        <w:br/>
+        <w:t xml:space="preserve"> * We use a hash map (</w:t>
+      </w:r>
+      <w:proofErr w:type="spellStart"/>
+      <w:r>
+        <w:rPr>
+          <w:i/>
+          <w:iCs/>
+          <w:color w:val="5F826B"/>
+        </w:rPr>
+        <w:t>numToIndex</w:t>
+      </w:r>
+      <w:proofErr w:type="spellEnd"/>
+      <w:r>
+        <w:rPr>
+          <w:i/>
+          <w:iCs/>
+          <w:color w:val="5F826B"/>
+        </w:rPr>
+        <w:t>) to store encountered elements and their indices.</w:t>
+      </w:r>
+      <w:r>
+        <w:rPr>
+          <w:i/>
+          <w:iCs/>
+          <w:color w:val="5F826B"/>
+        </w:rPr>
+        <w:br/>
+        <w:t xml:space="preserve"> * The space required depends on the number of items stored in the hash map.</w:t>
+      </w:r>
+      <w:r>
+        <w:rPr>
+          <w:i/>
+          <w:iCs/>
+          <w:color w:val="5F826B"/>
+        </w:rPr>
+        <w:br/>
+        <w:t xml:space="preserve"> * In the worst case, when all elements are unique, the map stores exactly n elements.</w:t>
+      </w:r>
+      <w:r>
+        <w:rPr>
+          <w:i/>
+          <w:iCs/>
+          <w:color w:val="5F826B"/>
+        </w:rPr>
+        <w:br/>
+        <w:t xml:space="preserve"> * Therefore, the space complexity is O(n).</w:t>
+      </w:r>
+      <w:r>
+        <w:rPr>
+          <w:i/>
+          <w:iCs/>
+          <w:color w:val="5F826B"/>
+        </w:rPr>
+        <w:br/>
+        <w:t xml:space="preserve"> */</w:t>
+      </w:r>
+      <w:r>
+        <w:rPr>
+          <w:i/>
+          <w:iCs/>
+          <w:color w:val="5F826B"/>
+        </w:rPr>
+        <w:br/>
+      </w:r>
+      <w:r>
+        <w:rPr>
+          <w:i/>
+          <w:iCs/>
+          <w:color w:val="5F826B"/>
+        </w:rPr>
+        <w:br/>
+      </w:r>
+      <w:r>
+        <w:rPr>
+          <w:color w:val="CF8E6D"/>
+        </w:rPr>
+        <w:t xml:space="preserve">class </w:t>
+      </w:r>
+      <w:r>
+        <w:t>Solution_2 {</w:t>
+      </w:r>
+      <w:r>
+        <w:br/>
+        <w:t xml:space="preserve">    </w:t>
+      </w:r>
+      <w:r>
+        <w:rPr>
+          <w:color w:val="CF8E6D"/>
+        </w:rPr>
+        <w:t>public int</w:t>
+      </w:r>
+      <w:r>
+        <w:t xml:space="preserve">[] </w:t>
+      </w:r>
+      <w:r>
+        <w:rPr>
+          <w:color w:val="56A8F5"/>
+        </w:rPr>
+        <w:t>twoSum_2</w:t>
+      </w:r>
+      <w:r>
+        <w:t>(</w:t>
+      </w:r>
+      <w:r>
+        <w:rPr>
+          <w:color w:val="CF8E6D"/>
+        </w:rPr>
+        <w:t>int</w:t>
+      </w:r>
+      <w:r>
+        <w:t xml:space="preserve">[] </w:t>
+      </w:r>
+      <w:proofErr w:type="spellStart"/>
+      <w:r>
+        <w:t>nums</w:t>
+      </w:r>
+      <w:proofErr w:type="spellEnd"/>
+      <w:r>
+        <w:t xml:space="preserve">, </w:t>
+      </w:r>
+      <w:r>
+        <w:rPr>
+          <w:color w:val="CF8E6D"/>
+        </w:rPr>
+        <w:t xml:space="preserve">int </w:t>
+      </w:r>
+      <w:r>
+        <w:t>target) {</w:t>
+      </w:r>
+      <w:r>
+        <w:br/>
+        <w:t xml:space="preserve">        </w:t>
+      </w:r>
+      <w:r>
+        <w:rPr>
+          <w:color w:val="7A7E85"/>
+        </w:rPr>
+        <w:t>// Create a hash map to store encountered elements and their indices</w:t>
+      </w:r>
+      <w:r>
+        <w:rPr>
+          <w:color w:val="7A7E85"/>
+        </w:rPr>
+        <w:br/>
+        <w:t xml:space="preserve">        </w:t>
+      </w:r>
+      <w:r>
+        <w:t xml:space="preserve">Map&lt;Integer, Integer&gt; </w:t>
+      </w:r>
+      <w:proofErr w:type="spellStart"/>
+      <w:r>
+        <w:t>numToIndex</w:t>
+      </w:r>
+      <w:proofErr w:type="spellEnd"/>
+      <w:r>
+        <w:t xml:space="preserve"> = </w:t>
+      </w:r>
+      <w:r>
+        <w:rPr>
+          <w:color w:val="CF8E6D"/>
+        </w:rPr>
+        <w:t xml:space="preserve">new </w:t>
+      </w:r>
+      <w:r>
+        <w:t>HashMap&lt;&gt;();</w:t>
+      </w:r>
+      <w:r>
+        <w:br/>
+      </w:r>
+      <w:r>
+        <w:lastRenderedPageBreak/>
+        <w:t xml:space="preserve">        </w:t>
+      </w:r>
+      <w:r>
+        <w:rPr>
+          <w:color w:val="CF8E6D"/>
+        </w:rPr>
+        <w:t xml:space="preserve">for </w:t>
+      </w:r>
+      <w:r>
+        <w:t>(</w:t>
+      </w:r>
+      <w:r>
+        <w:rPr>
+          <w:color w:val="CF8E6D"/>
+        </w:rPr>
+        <w:t xml:space="preserve">int </w:t>
+      </w:r>
+      <w:proofErr w:type="spellStart"/>
+      <w:r>
+        <w:t>i</w:t>
+      </w:r>
+      <w:proofErr w:type="spellEnd"/>
+      <w:r>
+        <w:t xml:space="preserve"> = </w:t>
+      </w:r>
+      <w:r>
+        <w:rPr>
+          <w:color w:val="2AACB8"/>
+        </w:rPr>
+        <w:t>0</w:t>
+      </w:r>
+      <w:r>
+        <w:t xml:space="preserve">; </w:t>
+      </w:r>
+      <w:proofErr w:type="spellStart"/>
+      <w:r>
+        <w:t>i</w:t>
+      </w:r>
+      <w:proofErr w:type="spellEnd"/>
+      <w:r>
+        <w:t xml:space="preserve"> &lt; </w:t>
+      </w:r>
+      <w:proofErr w:type="spellStart"/>
+      <w:r>
+        <w:t>nums.</w:t>
+      </w:r>
+      <w:r>
+        <w:rPr>
+          <w:color w:val="C77DBB"/>
+        </w:rPr>
+        <w:t>length</w:t>
+      </w:r>
+      <w:proofErr w:type="spellEnd"/>
+      <w:r>
+        <w:t xml:space="preserve">; </w:t>
+      </w:r>
+      <w:proofErr w:type="spellStart"/>
+      <w:r>
+        <w:t>i</w:t>
+      </w:r>
+      <w:proofErr w:type="spellEnd"/>
+      <w:r>
+        <w:t>++) {</w:t>
+      </w:r>
+      <w:r>
+        <w:br/>
+        <w:t xml:space="preserve">            </w:t>
+      </w:r>
+      <w:r>
+        <w:rPr>
+          <w:color w:val="CF8E6D"/>
+        </w:rPr>
+        <w:t xml:space="preserve">int </w:t>
+      </w:r>
+      <w:r>
+        <w:t xml:space="preserve">complement = target - </w:t>
+      </w:r>
+      <w:proofErr w:type="spellStart"/>
+      <w:r>
+        <w:t>nums</w:t>
+      </w:r>
+      <w:proofErr w:type="spellEnd"/>
+      <w:r>
+        <w:t>[</w:t>
+      </w:r>
+      <w:proofErr w:type="spellStart"/>
+      <w:r>
+        <w:t>i</w:t>
+      </w:r>
+      <w:proofErr w:type="spellEnd"/>
+      <w:r>
+        <w:t>];</w:t>
+      </w:r>
+      <w:r>
+        <w:br/>
+        <w:t xml:space="preserve">            </w:t>
+      </w:r>
+      <w:r>
+        <w:rPr>
+          <w:color w:val="CF8E6D"/>
+        </w:rPr>
+        <w:t xml:space="preserve">if </w:t>
+      </w:r>
+      <w:r>
+        <w:t>(</w:t>
+      </w:r>
+      <w:proofErr w:type="spellStart"/>
+      <w:r>
+        <w:t>numToIndex.containsKey</w:t>
+      </w:r>
+      <w:proofErr w:type="spellEnd"/>
+      <w:r>
+        <w:t>(complement)) {</w:t>
+      </w:r>
+      <w:r>
+        <w:br/>
+        <w:t xml:space="preserve">                </w:t>
+      </w:r>
+      <w:r>
+        <w:rPr>
+          <w:color w:val="7A7E85"/>
+        </w:rPr>
+        <w:t>// Found a valid pair</w:t>
+      </w:r>
+      <w:r>
+        <w:rPr>
+          <w:color w:val="7A7E85"/>
+        </w:rPr>
+        <w:br/>
+        <w:t xml:space="preserve">                </w:t>
+      </w:r>
+      <w:r>
+        <w:rPr>
+          <w:color w:val="CF8E6D"/>
+        </w:rPr>
+        <w:t>return new int</w:t>
+      </w:r>
+      <w:r>
+        <w:t>[]{</w:t>
+      </w:r>
+      <w:proofErr w:type="spellStart"/>
+      <w:r>
+        <w:t>numToIndex.get</w:t>
+      </w:r>
+      <w:proofErr w:type="spellEnd"/>
+      <w:r>
+        <w:t xml:space="preserve">(complement), </w:t>
+      </w:r>
+      <w:proofErr w:type="spellStart"/>
+      <w:r>
+        <w:t>i</w:t>
+      </w:r>
+      <w:proofErr w:type="spellEnd"/>
+      <w:r>
+        <w:t>};</w:t>
+      </w:r>
+      <w:r>
+        <w:br/>
+        <w:t xml:space="preserve">            }</w:t>
+      </w:r>
+      <w:r>
+        <w:br/>
+        <w:t xml:space="preserve">            </w:t>
+      </w:r>
+      <w:r>
+        <w:rPr>
+          <w:color w:val="7A7E85"/>
+        </w:rPr>
+        <w:t>// Add the current number and its index to the map</w:t>
+      </w:r>
+      <w:r>
+        <w:rPr>
+          <w:color w:val="7A7E85"/>
+        </w:rPr>
+        <w:br/>
+        <w:t xml:space="preserve">            </w:t>
+      </w:r>
+      <w:proofErr w:type="spellStart"/>
+      <w:r>
+        <w:t>numToIndex.put</w:t>
+      </w:r>
+      <w:proofErr w:type="spellEnd"/>
+      <w:r>
+        <w:t>(</w:t>
+      </w:r>
+      <w:proofErr w:type="spellStart"/>
+      <w:r>
+        <w:t>nums</w:t>
+      </w:r>
+      <w:proofErr w:type="spellEnd"/>
+      <w:r>
+        <w:t>[</w:t>
+      </w:r>
+      <w:proofErr w:type="spellStart"/>
+      <w:r>
+        <w:t>i</w:t>
+      </w:r>
+      <w:proofErr w:type="spellEnd"/>
+      <w:r>
+        <w:t xml:space="preserve">], </w:t>
+      </w:r>
+      <w:proofErr w:type="spellStart"/>
+      <w:r>
+        <w:t>i</w:t>
+      </w:r>
+      <w:proofErr w:type="spellEnd"/>
+      <w:r>
+        <w:t>);</w:t>
+      </w:r>
+      <w:r>
+        <w:br/>
+        <w:t xml:space="preserve">        }</w:t>
+      </w:r>
+      <w:r>
+        <w:br/>
+        <w:t xml:space="preserve">        </w:t>
+      </w:r>
+      <w:r>
+        <w:rPr>
+          <w:color w:val="7A7E85"/>
+        </w:rPr>
+        <w:t>// No valid pair found</w:t>
+      </w:r>
+      <w:r>
+        <w:rPr>
+          <w:color w:val="7A7E85"/>
+        </w:rPr>
+        <w:br/>
+        <w:t xml:space="preserve">        </w:t>
+      </w:r>
+      <w:r>
+        <w:rPr>
+          <w:color w:val="CF8E6D"/>
+        </w:rPr>
+        <w:t>return new int</w:t>
+      </w:r>
+      <w:r>
+        <w:t>[</w:t>
+      </w:r>
+      <w:r>
+        <w:rPr>
+          <w:color w:val="2AACB8"/>
+        </w:rPr>
+        <w:t>0</w:t>
+      </w:r>
+      <w:r>
+        <w:t>];</w:t>
+      </w:r>
+      <w:r>
+        <w:br/>
+        <w:t xml:space="preserve">    }</w:t>
+      </w:r>
+      <w:r>
+        <w:br/>
+        <w:t>}</w:t>
+      </w:r>
+      <w:r>
+        <w:br/>
+      </w:r>
+      <w:r>
+        <w:br/>
+      </w:r>
+      <w:r>
+        <w:br/>
+      </w:r>
+      <w:r>
+        <w:rPr>
+          <w:i/>
+          <w:iCs/>
+          <w:color w:val="5F826B"/>
+        </w:rPr>
+        <w:t>/**</w:t>
+      </w:r>
+      <w:r>
+        <w:rPr>
+          <w:i/>
+          <w:iCs/>
+          <w:color w:val="5F826B"/>
+        </w:rPr>
+        <w:br/>
+        <w:t xml:space="preserve"> Time complexity: O(n) (linear time)</w:t>
+      </w:r>
+      <w:r>
+        <w:rPr>
+          <w:i/>
+          <w:iCs/>
+          <w:color w:val="5F826B"/>
+        </w:rPr>
+        <w:br/>
+        <w:t xml:space="preserve"> We iterate through the array twice:</w:t>
+      </w:r>
+      <w:r>
+        <w:rPr>
+          <w:i/>
+          <w:iCs/>
+          <w:color w:val="5F826B"/>
+        </w:rPr>
+        <w:br/>
+        <w:t xml:space="preserve"> First, we build the hash map by adding each element to it. This takes O(n) time.</w:t>
+      </w:r>
+      <w:r>
+        <w:rPr>
+          <w:i/>
+          <w:iCs/>
+          <w:color w:val="5F826B"/>
+        </w:rPr>
+        <w:br/>
+        <w:t xml:space="preserve"> Next, we find the complement for each element and check if it exists in the map.</w:t>
+      </w:r>
+      <w:r>
+        <w:rPr>
+          <w:i/>
+          <w:iCs/>
+          <w:color w:val="5F826B"/>
+        </w:rPr>
+        <w:br/>
+        <w:t xml:space="preserve"> This also takes O(n) time. Therefore, the overall time complexity is O(n).</w:t>
+      </w:r>
+      <w:r>
+        <w:rPr>
+          <w:i/>
+          <w:iCs/>
+          <w:color w:val="5F826B"/>
+        </w:rPr>
+        <w:br/>
+      </w:r>
+      <w:r>
+        <w:rPr>
+          <w:i/>
+          <w:iCs/>
+          <w:color w:val="5F826B"/>
+        </w:rPr>
+        <w:br/>
+        <w:t xml:space="preserve"> Space complexity: O(n) (linear space)</w:t>
+      </w:r>
+      <w:r>
+        <w:rPr>
+          <w:i/>
+          <w:iCs/>
+          <w:color w:val="5F826B"/>
+        </w:rPr>
+        <w:br/>
+        <w:t xml:space="preserve"> We use a hash map (</w:t>
+      </w:r>
+      <w:proofErr w:type="spellStart"/>
+      <w:r>
+        <w:rPr>
+          <w:i/>
+          <w:iCs/>
+          <w:color w:val="5F826B"/>
+        </w:rPr>
+        <w:t>numMap</w:t>
+      </w:r>
+      <w:proofErr w:type="spellEnd"/>
+      <w:r>
+        <w:rPr>
+          <w:i/>
+          <w:iCs/>
+          <w:color w:val="5F826B"/>
+        </w:rPr>
+        <w:t>) to store encountered elements and their indices.</w:t>
+      </w:r>
+      <w:r>
+        <w:rPr>
+          <w:i/>
+          <w:iCs/>
+          <w:color w:val="5F826B"/>
+        </w:rPr>
+        <w:br/>
+        <w:t xml:space="preserve"> The space required depends on the number of items stored in the hash map.</w:t>
+      </w:r>
+      <w:r>
+        <w:rPr>
+          <w:i/>
+          <w:iCs/>
+          <w:color w:val="5F826B"/>
+        </w:rPr>
+        <w:br/>
+        <w:t xml:space="preserve"> In the worst case, when all elements are unique, the map stores exactly n elements.</w:t>
+      </w:r>
+      <w:r>
+        <w:rPr>
+          <w:i/>
+          <w:iCs/>
+          <w:color w:val="5F826B"/>
+        </w:rPr>
+        <w:br/>
+        <w:t xml:space="preserve"> Therefore, the space complexity is O(n).</w:t>
+      </w:r>
+      <w:r>
+        <w:rPr>
+          <w:i/>
+          <w:iCs/>
+          <w:color w:val="5F826B"/>
+        </w:rPr>
+        <w:br/>
+        <w:t xml:space="preserve"> */</w:t>
+      </w:r>
+      <w:r>
+        <w:rPr>
+          <w:i/>
+          <w:iCs/>
+          <w:color w:val="5F826B"/>
+        </w:rPr>
+        <w:br/>
+      </w:r>
+      <w:r>
+        <w:rPr>
+          <w:i/>
+          <w:iCs/>
+          <w:color w:val="5F826B"/>
+        </w:rPr>
+        <w:br/>
+      </w:r>
+      <w:r>
+        <w:rPr>
+          <w:color w:val="CF8E6D"/>
+        </w:rPr>
+        <w:t xml:space="preserve">class </w:t>
+      </w:r>
+      <w:r>
+        <w:t>Solution_3 {</w:t>
+      </w:r>
+      <w:r>
+        <w:br/>
+        <w:t xml:space="preserve">    </w:t>
+      </w:r>
+      <w:r>
+        <w:rPr>
+          <w:color w:val="CF8E6D"/>
+        </w:rPr>
+        <w:t>public int</w:t>
+      </w:r>
+      <w:r>
+        <w:t xml:space="preserve">[] </w:t>
+      </w:r>
+      <w:proofErr w:type="spellStart"/>
+      <w:r>
+        <w:rPr>
+          <w:color w:val="56A8F5"/>
+        </w:rPr>
+        <w:t>twoSum</w:t>
+      </w:r>
+      <w:proofErr w:type="spellEnd"/>
+      <w:r>
+        <w:t>(</w:t>
+      </w:r>
+      <w:r>
+        <w:rPr>
+          <w:color w:val="CF8E6D"/>
+        </w:rPr>
+        <w:t>int</w:t>
+      </w:r>
+      <w:r>
+        <w:t xml:space="preserve">[] </w:t>
+      </w:r>
+      <w:proofErr w:type="spellStart"/>
+      <w:r>
+        <w:t>nums</w:t>
+      </w:r>
+      <w:proofErr w:type="spellEnd"/>
+      <w:r>
+        <w:t xml:space="preserve">, </w:t>
+      </w:r>
+      <w:r>
+        <w:rPr>
+          <w:color w:val="CF8E6D"/>
+        </w:rPr>
+        <w:t xml:space="preserve">int </w:t>
+      </w:r>
+      <w:r>
+        <w:t>target) {</w:t>
+      </w:r>
+      <w:r>
+        <w:br/>
+        <w:t xml:space="preserve">        Map&lt;Integer, Integer&gt; </w:t>
+      </w:r>
+      <w:proofErr w:type="spellStart"/>
+      <w:r>
+        <w:t>numMap</w:t>
+      </w:r>
+      <w:proofErr w:type="spellEnd"/>
+      <w:r>
+        <w:t xml:space="preserve"> = </w:t>
+      </w:r>
+      <w:r>
+        <w:rPr>
+          <w:color w:val="CF8E6D"/>
+        </w:rPr>
+        <w:t xml:space="preserve">new </w:t>
+      </w:r>
+      <w:r>
+        <w:t>HashMap&lt;&gt;();</w:t>
+      </w:r>
+      <w:r>
+        <w:br/>
+        <w:t xml:space="preserve">        </w:t>
+      </w:r>
+      <w:r>
+        <w:rPr>
+          <w:color w:val="CF8E6D"/>
+        </w:rPr>
+        <w:t xml:space="preserve">int </w:t>
+      </w:r>
+      <w:r>
+        <w:t xml:space="preserve">n = </w:t>
+      </w:r>
+      <w:proofErr w:type="spellStart"/>
+      <w:r>
+        <w:t>nums.</w:t>
+      </w:r>
+      <w:r>
+        <w:rPr>
+          <w:color w:val="C77DBB"/>
+        </w:rPr>
+        <w:t>length</w:t>
+      </w:r>
+      <w:proofErr w:type="spellEnd"/>
+      <w:r>
+        <w:t>;</w:t>
+      </w:r>
+      <w:r>
+        <w:br/>
+        <w:t xml:space="preserve">        </w:t>
+      </w:r>
+      <w:r>
+        <w:rPr>
+          <w:color w:val="7A7E85"/>
+        </w:rPr>
+        <w:t>// Build the hash table</w:t>
+      </w:r>
+      <w:r>
+        <w:rPr>
+          <w:color w:val="7A7E85"/>
+        </w:rPr>
+        <w:br/>
+        <w:t xml:space="preserve">        </w:t>
+      </w:r>
+      <w:r>
+        <w:rPr>
+          <w:color w:val="CF8E6D"/>
+        </w:rPr>
+        <w:t xml:space="preserve">for </w:t>
+      </w:r>
+      <w:r>
+        <w:t>(</w:t>
+      </w:r>
+      <w:r>
+        <w:rPr>
+          <w:color w:val="CF8E6D"/>
+        </w:rPr>
+        <w:t xml:space="preserve">int </w:t>
+      </w:r>
+      <w:proofErr w:type="spellStart"/>
+      <w:r>
+        <w:t>i</w:t>
+      </w:r>
+      <w:proofErr w:type="spellEnd"/>
+      <w:r>
+        <w:t xml:space="preserve"> = </w:t>
+      </w:r>
+      <w:r>
+        <w:rPr>
+          <w:color w:val="2AACB8"/>
+        </w:rPr>
+        <w:t>0</w:t>
+      </w:r>
+      <w:r>
+        <w:t xml:space="preserve">; </w:t>
+      </w:r>
+      <w:proofErr w:type="spellStart"/>
+      <w:r>
+        <w:t>i</w:t>
+      </w:r>
+      <w:proofErr w:type="spellEnd"/>
+      <w:r>
+        <w:t xml:space="preserve"> &lt; n; </w:t>
+      </w:r>
+      <w:proofErr w:type="spellStart"/>
+      <w:r>
+        <w:t>i</w:t>
+      </w:r>
+      <w:proofErr w:type="spellEnd"/>
+      <w:r>
+        <w:t>++) {</w:t>
+      </w:r>
+      <w:r>
+        <w:br/>
+        <w:t xml:space="preserve">            </w:t>
+      </w:r>
+      <w:proofErr w:type="spellStart"/>
+      <w:r>
+        <w:t>numMap.put</w:t>
+      </w:r>
+      <w:proofErr w:type="spellEnd"/>
+      <w:r>
+        <w:t>(</w:t>
+      </w:r>
+      <w:proofErr w:type="spellStart"/>
+      <w:r>
+        <w:t>nums</w:t>
+      </w:r>
+      <w:proofErr w:type="spellEnd"/>
+      <w:r>
+        <w:t>[</w:t>
+      </w:r>
+      <w:proofErr w:type="spellStart"/>
+      <w:r>
+        <w:t>i</w:t>
+      </w:r>
+      <w:proofErr w:type="spellEnd"/>
+      <w:r>
+        <w:t xml:space="preserve">], </w:t>
+      </w:r>
+      <w:proofErr w:type="spellStart"/>
+      <w:r>
+        <w:t>i</w:t>
+      </w:r>
+      <w:proofErr w:type="spellEnd"/>
+      <w:r>
+        <w:t>);</w:t>
+      </w:r>
+      <w:r>
+        <w:br/>
+        <w:t xml:space="preserve">        }</w:t>
+      </w:r>
+      <w:r>
+        <w:br/>
+        <w:t xml:space="preserve">        </w:t>
+      </w:r>
+      <w:r>
+        <w:rPr>
+          <w:color w:val="7A7E85"/>
+        </w:rPr>
+        <w:t>// We check if the hash map (</w:t>
+      </w:r>
+      <w:proofErr w:type="spellStart"/>
+      <w:r>
+        <w:rPr>
+          <w:color w:val="7A7E85"/>
+        </w:rPr>
+        <w:t>numMap</w:t>
+      </w:r>
+      <w:proofErr w:type="spellEnd"/>
+      <w:r>
+        <w:rPr>
+          <w:color w:val="7A7E85"/>
+        </w:rPr>
+        <w:t>) contains the calculated complement.</w:t>
+      </w:r>
+      <w:r>
+        <w:rPr>
+          <w:color w:val="7A7E85"/>
+        </w:rPr>
+        <w:br/>
+        <w:t xml:space="preserve">        // Additionally, we ensure that the complement’s index is not the same as the current index </w:t>
+      </w:r>
+      <w:proofErr w:type="spellStart"/>
+      <w:r>
+        <w:rPr>
+          <w:color w:val="7A7E85"/>
+        </w:rPr>
+        <w:t>i</w:t>
+      </w:r>
+      <w:proofErr w:type="spellEnd"/>
+      <w:r>
+        <w:rPr>
+          <w:color w:val="7A7E85"/>
+        </w:rPr>
+        <w:t>.</w:t>
+      </w:r>
+      <w:r>
+        <w:rPr>
+          <w:color w:val="7A7E85"/>
+        </w:rPr>
+        <w:br/>
+        <w:t xml:space="preserve">        // If both conditions are met, we found a valid pair of indices.</w:t>
+      </w:r>
+      <w:r>
+        <w:rPr>
+          <w:color w:val="7A7E85"/>
+        </w:rPr>
+        <w:br/>
+        <w:t xml:space="preserve">        </w:t>
+      </w:r>
+      <w:r>
+        <w:rPr>
+          <w:color w:val="CF8E6D"/>
+        </w:rPr>
+        <w:t xml:space="preserve">for </w:t>
+      </w:r>
+      <w:r>
+        <w:t>(</w:t>
+      </w:r>
+      <w:r>
+        <w:rPr>
+          <w:color w:val="CF8E6D"/>
+        </w:rPr>
+        <w:t xml:space="preserve">int </w:t>
+      </w:r>
+      <w:proofErr w:type="spellStart"/>
+      <w:r>
+        <w:t>i</w:t>
+      </w:r>
+      <w:proofErr w:type="spellEnd"/>
+      <w:r>
+        <w:t xml:space="preserve"> = </w:t>
+      </w:r>
+      <w:r>
+        <w:rPr>
+          <w:color w:val="2AACB8"/>
+        </w:rPr>
+        <w:t>0</w:t>
+      </w:r>
+      <w:r>
+        <w:t xml:space="preserve">; </w:t>
+      </w:r>
+      <w:proofErr w:type="spellStart"/>
+      <w:r>
+        <w:t>i</w:t>
+      </w:r>
+      <w:proofErr w:type="spellEnd"/>
+      <w:r>
+        <w:t xml:space="preserve"> &lt; n; </w:t>
+      </w:r>
+      <w:proofErr w:type="spellStart"/>
+      <w:r>
+        <w:t>i</w:t>
+      </w:r>
+      <w:proofErr w:type="spellEnd"/>
+      <w:r>
+        <w:t>++) {</w:t>
+      </w:r>
+      <w:r>
+        <w:br/>
+        <w:t xml:space="preserve">            </w:t>
+      </w:r>
+      <w:r>
+        <w:rPr>
+          <w:color w:val="CF8E6D"/>
+        </w:rPr>
+        <w:t xml:space="preserve">int </w:t>
+      </w:r>
+      <w:r>
+        <w:t xml:space="preserve">complement = target - </w:t>
+      </w:r>
+      <w:proofErr w:type="spellStart"/>
+      <w:r>
+        <w:t>nums</w:t>
+      </w:r>
+      <w:proofErr w:type="spellEnd"/>
+      <w:r>
+        <w:t>[</w:t>
+      </w:r>
+      <w:proofErr w:type="spellStart"/>
+      <w:r>
+        <w:t>i</w:t>
+      </w:r>
+      <w:proofErr w:type="spellEnd"/>
+      <w:r>
+        <w:t>];</w:t>
+      </w:r>
+      <w:r>
+        <w:br/>
+        <w:t xml:space="preserve">            </w:t>
+      </w:r>
+      <w:r>
+        <w:rPr>
+          <w:color w:val="CF8E6D"/>
+        </w:rPr>
+        <w:t xml:space="preserve">if </w:t>
+      </w:r>
+      <w:r>
+        <w:t>(</w:t>
+      </w:r>
+      <w:proofErr w:type="spellStart"/>
+      <w:r>
+        <w:t>numMap.containsKey</w:t>
+      </w:r>
+      <w:proofErr w:type="spellEnd"/>
+      <w:r>
+        <w:t xml:space="preserve">(complement) &amp;&amp; </w:t>
+      </w:r>
+      <w:proofErr w:type="spellStart"/>
+      <w:r>
+        <w:t>numMap.get</w:t>
+      </w:r>
+      <w:proofErr w:type="spellEnd"/>
+      <w:r>
+        <w:t xml:space="preserve">(complement) != </w:t>
+      </w:r>
+      <w:proofErr w:type="spellStart"/>
+      <w:r>
+        <w:t>i</w:t>
+      </w:r>
+      <w:proofErr w:type="spellEnd"/>
+      <w:r>
+        <w:t>) {</w:t>
+      </w:r>
+      <w:r>
+        <w:br/>
+        <w:t xml:space="preserve">                </w:t>
+      </w:r>
+      <w:r>
+        <w:rPr>
+          <w:color w:val="CF8E6D"/>
+        </w:rPr>
+        <w:t>return new int</w:t>
+      </w:r>
+      <w:r>
+        <w:t>[]{</w:t>
+      </w:r>
+      <w:proofErr w:type="spellStart"/>
+      <w:r>
+        <w:t>i</w:t>
+      </w:r>
+      <w:proofErr w:type="spellEnd"/>
+      <w:r>
+        <w:t xml:space="preserve">, </w:t>
+      </w:r>
+      <w:proofErr w:type="spellStart"/>
+      <w:r>
+        <w:t>numMap.get</w:t>
+      </w:r>
+      <w:proofErr w:type="spellEnd"/>
+      <w:r>
+        <w:t>(complement)};</w:t>
+      </w:r>
+      <w:r>
+        <w:br/>
+        <w:t xml:space="preserve">            }</w:t>
+      </w:r>
+      <w:r>
+        <w:br/>
+        <w:t xml:space="preserve">        }</w:t>
+      </w:r>
+      <w:r>
+        <w:br/>
+        <w:t xml:space="preserve">        </w:t>
+      </w:r>
+      <w:r>
+        <w:rPr>
+          <w:color w:val="7A7E85"/>
+        </w:rPr>
+        <w:t>// No solution found</w:t>
+      </w:r>
+      <w:r>
+        <w:rPr>
+          <w:color w:val="7A7E85"/>
+        </w:rPr>
+        <w:br/>
+        <w:t xml:space="preserve">        </w:t>
+      </w:r>
+      <w:r>
+        <w:rPr>
+          <w:color w:val="CF8E6D"/>
+        </w:rPr>
+        <w:t>return new int</w:t>
+      </w:r>
+      <w:r>
+        <w:t>[]{};</w:t>
+      </w:r>
+      <w:r>
+        <w:br/>
+      </w:r>
+      <w:r>
+        <w:lastRenderedPageBreak/>
+        <w:t xml:space="preserve">    }</w:t>
+      </w:r>
+      <w:r>
+        <w:br/>
+        <w:t>}</w:t>
+      </w:r>
+      <w:r>
+        <w:br/>
+      </w:r>
+      <w:r>
+        <w:br/>
+      </w:r>
+      <w:r>
+        <w:br/>
+      </w:r>
+      <w:r>
+        <w:rPr>
+          <w:color w:val="7A7E85"/>
+        </w:rPr>
+        <w:t>// Note: 1. Return if no pair is found then not found, 2. If found multiple pair then return first pair and pair count,</w:t>
+      </w:r>
+      <w:r>
+        <w:rPr>
+          <w:color w:val="7A7E85"/>
+        </w:rPr>
+        <w:br/>
+        <w:t>// 3, If found then return all pair and pair count, 4. Assume for sorted array and unsorted array</w:t>
+      </w:r>
+      <w:r>
+        <w:rPr>
+          <w:color w:val="7A7E85"/>
+        </w:rPr>
+        <w:br/>
+        <w:t xml:space="preserve">// Keyword: </w:t>
+      </w:r>
+      <w:proofErr w:type="spellStart"/>
+      <w:r>
+        <w:rPr>
+          <w:color w:val="7A7E85"/>
+        </w:rPr>
+        <w:t>array.length</w:t>
+      </w:r>
+      <w:proofErr w:type="spellEnd"/>
+      <w:r>
+        <w:rPr>
+          <w:color w:val="7A7E85"/>
+        </w:rPr>
+        <w:t xml:space="preserve"> vs </w:t>
+      </w:r>
+      <w:proofErr w:type="spellStart"/>
+      <w:r>
+        <w:rPr>
+          <w:color w:val="7A7E85"/>
+        </w:rPr>
+        <w:t>string.length</w:t>
+      </w:r>
+      <w:proofErr w:type="spellEnd"/>
+      <w:r>
+        <w:rPr>
+          <w:color w:val="7A7E85"/>
+        </w:rPr>
         <w:t>()</w:t>
       </w:r>
       <w:r>
         <w:rPr>
-          <w:color w:val="CC7832"/>
-        </w:rPr>
-        <w:t xml:space="preserve">; </w:t>
-      </w:r>
-      <w:proofErr w:type="spellStart"/>
-      <w:r>
-        <w:t>i</w:t>
-      </w:r>
-      <w:proofErr w:type="spellEnd"/>
-      <w:r>
-        <w:t>++) {</w:t>
-      </w:r>
-      <w:r>
-        <w:br/>
-        <w:t xml:space="preserve">                String rem = </w:t>
-      </w:r>
-      <w:proofErr w:type="spellStart"/>
-      <w:r>
-        <w:t>str.substring</w:t>
-      </w:r>
-      <w:proofErr w:type="spellEnd"/>
-      <w:r>
-        <w:t>(</w:t>
-      </w:r>
-      <w:r>
-        <w:rPr>
-          <w:color w:val="6897BB"/>
-        </w:rPr>
-        <w:t>0</w:t>
-      </w:r>
-      <w:r>
-        <w:rPr>
-          <w:color w:val="CC7832"/>
-        </w:rPr>
-        <w:t xml:space="preserve">, </w:t>
-      </w:r>
-      <w:proofErr w:type="spellStart"/>
-      <w:r>
-        <w:t>i</w:t>
-      </w:r>
-      <w:proofErr w:type="spellEnd"/>
-      <w:r>
-        <w:t xml:space="preserve">) + </w:t>
-      </w:r>
-      <w:proofErr w:type="spellStart"/>
-      <w:r>
-        <w:t>str.substring</w:t>
-      </w:r>
-      <w:proofErr w:type="spellEnd"/>
-      <w:r>
-        <w:t>(</w:t>
-      </w:r>
-      <w:proofErr w:type="spellStart"/>
-      <w:r>
-        <w:t>i</w:t>
-      </w:r>
-      <w:proofErr w:type="spellEnd"/>
-      <w:r>
-        <w:t xml:space="preserve"> + </w:t>
-      </w:r>
-      <w:r>
-        <w:rPr>
-          <w:color w:val="6897BB"/>
-        </w:rPr>
-        <w:t>1</w:t>
-      </w:r>
-      <w:r>
-        <w:t>)</w:t>
-      </w:r>
-      <w:r>
-        <w:rPr>
-          <w:color w:val="CC7832"/>
-        </w:rPr>
-        <w:t>;</w:t>
-      </w:r>
-      <w:r>
-        <w:rPr>
-          <w:color w:val="CC7832"/>
-        </w:rPr>
-        <w:br/>
-        <w:t xml:space="preserve">                </w:t>
-      </w:r>
-      <w:r>
-        <w:t>permute(rem</w:t>
-      </w:r>
-      <w:r>
-        <w:rPr>
-          <w:color w:val="CC7832"/>
-        </w:rPr>
-        <w:t xml:space="preserve">, </w:t>
-      </w:r>
-      <w:r>
-        <w:t xml:space="preserve">prefix + </w:t>
-      </w:r>
-      <w:proofErr w:type="spellStart"/>
-      <w:r>
-        <w:t>str.charAt</w:t>
-      </w:r>
-      <w:proofErr w:type="spellEnd"/>
-      <w:r>
-        <w:t>(</w:t>
-      </w:r>
-      <w:proofErr w:type="spellStart"/>
-      <w:r>
-        <w:t>i</w:t>
-      </w:r>
-      <w:proofErr w:type="spellEnd"/>
-      <w:r>
-        <w:t>)</w:t>
-      </w:r>
-      <w:r>
-        <w:rPr>
-          <w:color w:val="CC7832"/>
-        </w:rPr>
-        <w:t xml:space="preserve">, </w:t>
-      </w:r>
-      <w:r>
-        <w:t>permutations)</w:t>
-      </w:r>
-      <w:r>
-        <w:rPr>
-          <w:color w:val="CC7832"/>
-        </w:rPr>
-        <w:t>;</w:t>
-      </w:r>
-      <w:r>
-        <w:rPr>
-          <w:color w:val="CC7832"/>
-        </w:rPr>
-        <w:br/>
-        <w:t xml:space="preserve">            </w:t>
-      </w:r>
-      <w:r>
-        <w:t>}</w:t>
-      </w:r>
-      <w:r>
-        <w:br/>
-        <w:t xml:space="preserve">        }</w:t>
-      </w:r>
-      <w:r>
-        <w:br/>
-        <w:t xml:space="preserve">    }</w:t>
-      </w:r>
-      <w:r>
-        <w:br/>
-        <w:t>}</w:t>
-      </w:r>
-      <w:r>
-        <w:br/>
-      </w:r>
-      <w:r>
-        <w:br/>
-      </w:r>
-      <w:r>
+          <w:color w:val="7A7E85"/>
+        </w:rPr>
+        <w:br/>
+        <w:t xml:space="preserve">// Learned: </w:t>
+      </w:r>
+      <w:proofErr w:type="spellStart"/>
+      <w:r>
+        <w:rPr>
+          <w:color w:val="7A7E85"/>
+        </w:rPr>
+        <w:t>Arrays.toString</w:t>
+      </w:r>
+      <w:proofErr w:type="spellEnd"/>
+      <w:r>
+        <w:rPr>
+          <w:color w:val="7A7E85"/>
+        </w:rPr>
+        <w:t>(),</w:t>
+      </w:r>
+      <w:r>
+        <w:rPr>
+          <w:color w:val="7A7E85"/>
+        </w:rPr>
+        <w:br/>
+        <w:t xml:space="preserve">// </w:t>
+      </w:r>
+      <w:proofErr w:type="spellStart"/>
+      <w:r>
+        <w:rPr>
+          <w:color w:val="7A7E85"/>
+        </w:rPr>
+        <w:t>Leetcode</w:t>
+      </w:r>
+      <w:proofErr w:type="spellEnd"/>
+      <w:r>
+        <w:rPr>
+          <w:color w:val="7A7E85"/>
+        </w:rPr>
+        <w:t xml:space="preserve"> link: https://leetcode.com/problems/two-sum/</w:t>
+      </w:r>
+    </w:p>
+    <w:p>
+      <w:pPr>
+        <w:pStyle w:val="NoSpacing"/>
+      </w:pPr>
+    </w:p>
+    <w:p>
+      <w:pPr>
+        <w:pStyle w:val="NoSpacing"/>
         <w:rPr>
           <w:color w:val="808080"/>
         </w:rPr>
-        <w:t>// Topic:</w:t>
-      </w:r>
-      <w:r>
+      </w:pPr>
+    </w:p>
+    <w:p>
+      <w:pPr>
+        <w:pStyle w:val="NoSpacing"/>
         <w:rPr>
           <w:color w:val="808080"/>
         </w:rPr>
-        <w:br/>
-        <w:t>// Why it is bad to find every combination and match</w:t>
-      </w:r>
-      <w:r>
+      </w:pPr>
+    </w:p>
+    <w:p>
+      <w:pPr>
+        <w:pStyle w:val="NoSpacing"/>
+        <w:pBdr>
+          <w:bottom w:val="single" w:sz="6" w:space="1" w:color="auto"/>
+        </w:pBdr>
         <w:rPr>
           <w:color w:val="808080"/>
         </w:rPr>
-        <w:br/>
-        <w:t>// Why substring did not work</w:t>
-      </w:r>
-      <w:r>
+      </w:pPr>
+    </w:p>
+    <w:p>
+      <w:pPr>
+        <w:pStyle w:val="NoSpacing"/>
         <w:rPr>
           <w:color w:val="808080"/>
         </w:rPr>
-        <w:br/>
-        <w:t xml:space="preserve">// char[] vs String[] vs String, </w:t>
-      </w:r>
-      <w:proofErr w:type="spellStart"/>
-      <w:r>
-        <w:rPr>
-          <w:color w:val="808080"/>
-        </w:rPr>
-        <w:t>int</w:t>
-      </w:r>
-      <w:proofErr w:type="spellEnd"/>
-      <w:r>
-        <w:rPr>
-          <w:color w:val="808080"/>
-        </w:rPr>
-        <w:t>[]</w:t>
-      </w:r>
-      <w:r>
-        <w:rPr>
-          <w:color w:val="808080"/>
-        </w:rPr>
-        <w:br/>
-        <w:t>// https://leetcode.com/problems/valid-anagram/</w:t>
-      </w:r>
+      </w:pPr>
+    </w:p>
+    <w:p>
+      <w:pPr>
+        <w:pStyle w:val="NoSpacing"/>
+      </w:pPr>
       <w:r>
         <w:rPr>
           <w:color w:val="808080"/>
@@ -2298,7 +4496,7 @@
 </file>
 
 <file path=word/styles.xml><?xml version="1.0" encoding="utf-8"?>
-<w:styles xmlns:mc="http://schemas.openxmlformats.org/markup-compatibility/2006" xmlns:r="http://schemas.openxmlformats.org/officeDocument/2006/relationships" xmlns:w="http://schemas.openxmlformats.org/wordprocessingml/2006/main" xmlns:w14="http://schemas.microsoft.com/office/word/2010/wordml" xmlns:w15="http://schemas.microsoft.com/office/word/2012/wordml" xmlns:w16se="http://schemas.microsoft.com/office/word/2015/wordml/symex" mc:Ignorable="w14 w15 w16se">
+<w:styles xmlns:mc="http://schemas.openxmlformats.org/markup-compatibility/2006" xmlns:r="http://schemas.openxmlformats.org/officeDocument/2006/relationships" xmlns:w="http://schemas.openxmlformats.org/wordprocessingml/2006/main" xmlns:w14="http://schemas.microsoft.com/office/word/2010/wordml" xmlns:w15="http://schemas.microsoft.com/office/word/2012/wordml" xmlns:w16cex="http://schemas.microsoft.com/office/word/2018/wordml/cex" xmlns:w16cid="http://schemas.microsoft.com/office/word/2016/wordml/cid" xmlns:w16="http://schemas.microsoft.com/office/word/2018/wordml" xmlns:w16sdtdh="http://schemas.microsoft.com/office/word/2020/wordml/sdtdatahash" xmlns:w16se="http://schemas.microsoft.com/office/word/2015/wordml/symex" mc:Ignorable="w14 w15 w16se w16cid w16 w16cex w16sdtdh">
   <w:docDefaults>
     <w:rPrDefault>
       <w:rPr>
@@ -2314,7 +4512,7 @@
       </w:pPr>
     </w:pPrDefault>
   </w:docDefaults>
-  <w:latentStyles w:defLockedState="0" w:defUIPriority="99" w:defSemiHidden="0" w:defUnhideWhenUsed="0" w:defQFormat="0" w:count="371">
+  <w:latentStyles w:defLockedState="0" w:defUIPriority="99" w:defSemiHidden="0" w:defUnhideWhenUsed="0" w:defQFormat="0" w:count="376">
     <w:lsdException w:name="Normal" w:uiPriority="0" w:qFormat="1"/>
     <w:lsdException w:name="heading 1" w:uiPriority="9" w:qFormat="1"/>
     <w:lsdException w:name="heading 2" w:semiHidden="1" w:uiPriority="9" w:unhideWhenUsed="1" w:qFormat="1"/>
@@ -2420,7 +4618,6 @@
     <w:lsdException w:name="HTML Sample" w:semiHidden="1" w:unhideWhenUsed="1"/>
     <w:lsdException w:name="HTML Typewriter" w:semiHidden="1" w:unhideWhenUsed="1"/>
     <w:lsdException w:name="HTML Variable" w:semiHidden="1" w:unhideWhenUsed="1"/>
-    <w:lsdException w:name="Normal Table" w:semiHidden="1" w:unhideWhenUsed="1"/>
     <w:lsdException w:name="annotation subject" w:semiHidden="1" w:unhideWhenUsed="1"/>
     <w:lsdException w:name="No List" w:semiHidden="1" w:unhideWhenUsed="1"/>
     <w:lsdException w:name="Outline List 1" w:semiHidden="1" w:unhideWhenUsed="1"/>
@@ -2463,11 +4660,8 @@
     <w:lsdException w:name="Table Contemporary" w:semiHidden="1" w:unhideWhenUsed="1"/>
     <w:lsdException w:name="Table Elegant" w:semiHidden="1" w:unhideWhenUsed="1"/>
     <w:lsdException w:name="Table Professional" w:semiHidden="1" w:unhideWhenUsed="1"/>
-    <w:lsdException w:name="Table Subtle 1" w:semiHidden="1" w:unhideWhenUsed="1"/>
     <w:lsdException w:name="Table Subtle 2" w:semiHidden="1" w:unhideWhenUsed="1"/>
     <w:lsdException w:name="Table Web 1" w:semiHidden="1" w:unhideWhenUsed="1"/>
-    <w:lsdException w:name="Table Web 2" w:semiHidden="1" w:unhideWhenUsed="1"/>
-    <w:lsdException w:name="Table Web 3" w:semiHidden="1" w:unhideWhenUsed="1"/>
     <w:lsdException w:name="Balloon Text" w:semiHidden="1" w:unhideWhenUsed="1"/>
     <w:lsdException w:name="Table Grid" w:uiPriority="39"/>
     <w:lsdException w:name="Table Theme" w:semiHidden="1" w:unhideWhenUsed="1"/>
@@ -2686,6 +4880,11 @@
     <w:lsdException w:name="List Table 5 Dark Accent 6" w:uiPriority="50"/>
     <w:lsdException w:name="List Table 6 Colorful Accent 6" w:uiPriority="51"/>
     <w:lsdException w:name="List Table 7 Colorful Accent 6" w:uiPriority="52"/>
+    <w:lsdException w:name="Mention" w:semiHidden="1" w:unhideWhenUsed="1"/>
+    <w:lsdException w:name="Smart Hyperlink" w:semiHidden="1" w:unhideWhenUsed="1"/>
+    <w:lsdException w:name="Hashtag" w:semiHidden="1" w:unhideWhenUsed="1"/>
+    <w:lsdException w:name="Unresolved Mention" w:semiHidden="1" w:unhideWhenUsed="1"/>
+    <w:lsdException w:name="Smart Link" w:semiHidden="1" w:unhideWhenUsed="1"/>
   </w:latentStyles>
   <w:style w:type="paragraph" w:default="1" w:styleId="Normal">
     <w:name w:val="Normal"/>
@@ -2726,6 +4925,29 @@
     <w:pPr>
       <w:spacing w:after="0" w:line="240" w:lineRule="auto"/>
     </w:pPr>
+  </w:style>
+  <w:style w:type="character" w:styleId="Hyperlink">
+    <w:name w:val="Hyperlink"/>
+    <w:basedOn w:val="DefaultParagraphFont"/>
+    <w:uiPriority w:val="99"/>
+    <w:unhideWhenUsed/>
+    <w:rsid w:val="00D776B6"/>
+    <w:rPr>
+      <w:color w:val="0563C1" w:themeColor="hyperlink"/>
+      <w:u w:val="single"/>
+    </w:rPr>
+  </w:style>
+  <w:style w:type="character" w:styleId="UnresolvedMention">
+    <w:name w:val="Unresolved Mention"/>
+    <w:basedOn w:val="DefaultParagraphFont"/>
+    <w:uiPriority w:val="99"/>
+    <w:semiHidden/>
+    <w:unhideWhenUsed/>
+    <w:rsid w:val="00D776B6"/>
+    <w:rPr>
+      <w:color w:val="605E5C"/>
+      <w:shd w:val="clear" w:color="auto" w:fill="E1DFDD"/>
+    </w:rPr>
   </w:style>
 </w:styles>
 </file>

</xml_diff>